<commit_message>
add files for plotting
</commit_message>
<xml_diff>
--- a/1_README_Outline.docx
+++ b/1_README_Outline.docx
@@ -269,6 +269,216 @@
       <w:pPr>
         <w:rPr>
           <w:b/>
+          <w:bCs/>
+          <w:color w:val="FF0000"/>
+        </w:rPr>
+      </w:pPr>
+      <w:r>
+        <w:rPr>
+          <w:b/>
+          <w:bCs/>
+          <w:color w:val="FF0000"/>
+        </w:rPr>
+        <w:t>Elevator pitch</w:t>
+      </w:r>
+    </w:p>
+    <w:p>
+      <w:pPr>
+        <w:rPr>
+          <w:color w:val="FF0000"/>
+        </w:rPr>
+      </w:pPr>
+      <w:r>
+        <w:rPr>
+          <w:color w:val="FF0000"/>
+        </w:rPr>
+        <w:t xml:space="preserve">Decisions </w:t>
+      </w:r>
+      <w:r>
+        <w:rPr>
+          <w:color w:val="FF0000"/>
+        </w:rPr>
+        <w:t xml:space="preserve">in agriculture </w:t>
+      </w:r>
+      <w:r>
+        <w:rPr>
+          <w:color w:val="FF0000"/>
+        </w:rPr>
+        <w:t xml:space="preserve">are often risky, meaning that </w:t>
+      </w:r>
+      <w:r>
+        <w:rPr>
+          <w:color w:val="FF0000"/>
+        </w:rPr>
+        <w:t xml:space="preserve">decision makers have </w:t>
+      </w:r>
+      <w:r>
+        <w:rPr>
+          <w:color w:val="FF0000"/>
+        </w:rPr>
+        <w:t>uncertainty</w:t>
+      </w:r>
+      <w:r>
+        <w:rPr>
+          <w:color w:val="FF0000"/>
+        </w:rPr>
+        <w:t xml:space="preserve"> about how their decision will influence </w:t>
+      </w:r>
+      <w:r>
+        <w:rPr>
+          <w:color w:val="FF0000"/>
+        </w:rPr>
+        <w:t xml:space="preserve">the </w:t>
+      </w:r>
+      <w:r>
+        <w:rPr>
+          <w:color w:val="FF0000"/>
+        </w:rPr>
+        <w:t xml:space="preserve">intended </w:t>
+      </w:r>
+      <w:r>
+        <w:rPr>
+          <w:color w:val="FF0000"/>
+        </w:rPr>
+        <w:t>outcomes.</w:t>
+      </w:r>
+      <w:r>
+        <w:rPr>
+          <w:color w:val="FF0000"/>
+        </w:rPr>
+        <w:t xml:space="preserve"> Farming systems are dynamic and the impact of any intervention, policy or management decision is likely to be influenced by many factors ranging from</w:t>
+      </w:r>
+      <w:r>
+        <w:rPr>
+          <w:color w:val="FF0000"/>
+        </w:rPr>
+        <w:t xml:space="preserve"> </w:t>
+      </w:r>
+      <w:r>
+        <w:rPr>
+          <w:color w:val="FF0000"/>
+        </w:rPr>
+        <w:t xml:space="preserve">soil and crop dynamics to </w:t>
+      </w:r>
+      <w:r>
+        <w:rPr>
+          <w:color w:val="FF0000"/>
+        </w:rPr>
+        <w:t xml:space="preserve">social </w:t>
+      </w:r>
+      <w:r>
+        <w:rPr>
+          <w:color w:val="FF0000"/>
+        </w:rPr>
+        <w:t xml:space="preserve">dynamics such as </w:t>
+      </w:r>
+      <w:r>
+        <w:rPr>
+          <w:color w:val="FF0000"/>
+        </w:rPr>
+        <w:t xml:space="preserve">farmer </w:t>
+      </w:r>
+      <w:r>
+        <w:rPr>
+          <w:color w:val="FF0000"/>
+        </w:rPr>
+        <w:t xml:space="preserve">and community </w:t>
+      </w:r>
+      <w:r>
+        <w:rPr>
+          <w:color w:val="FF0000"/>
+        </w:rPr>
+        <w:t>perceptions</w:t>
+      </w:r>
+      <w:r>
+        <w:rPr>
+          <w:color w:val="FF0000"/>
+        </w:rPr>
+        <w:t xml:space="preserve">. In order to provide scientific support for decision making it is important that </w:t>
+      </w:r>
+      <w:r>
+        <w:rPr>
+          <w:color w:val="FF0000"/>
+        </w:rPr>
+        <w:t xml:space="preserve">our </w:t>
+      </w:r>
+      <w:r>
+        <w:rPr>
+          <w:color w:val="FF0000"/>
+        </w:rPr>
+        <w:t>models and forecasts</w:t>
+      </w:r>
+      <w:r>
+        <w:rPr>
+          <w:color w:val="FF0000"/>
+        </w:rPr>
+        <w:t xml:space="preserve"> </w:t>
+      </w:r>
+      <w:r>
+        <w:rPr>
+          <w:color w:val="FF0000"/>
+        </w:rPr>
+        <w:t xml:space="preserve">attempt to include these </w:t>
+      </w:r>
+      <w:r>
+        <w:rPr>
+          <w:color w:val="FF0000"/>
+        </w:rPr>
+        <w:t>interactions. Decision Analysis provides a set of approaches that are aimed at capturing what is known</w:t>
+      </w:r>
+      <w:r>
+        <w:rPr>
+          <w:color w:val="FF0000"/>
+        </w:rPr>
+        <w:t xml:space="preserve"> </w:t>
+      </w:r>
+      <w:r>
+        <w:rPr>
+          <w:color w:val="FF0000"/>
+        </w:rPr>
+        <w:t>and applying this</w:t>
+      </w:r>
+      <w:r>
+        <w:rPr>
+          <w:color w:val="FF0000"/>
+        </w:rPr>
+        <w:t xml:space="preserve"> knowledge</w:t>
+      </w:r>
+      <w:r>
+        <w:rPr>
+          <w:color w:val="FF0000"/>
+        </w:rPr>
+        <w:t xml:space="preserve"> to generate forecasts of decision outcomes. The theoretical body of approaches has been formally applied in business and economics for more than 50 years and somewhat in agriculture since the 70s. Our mission is to normalize these holistic approaches and move agricultural science from the lab</w:t>
+      </w:r>
+      <w:r>
+        <w:rPr>
+          <w:color w:val="FF0000"/>
+        </w:rPr>
+        <w:t xml:space="preserve"> bench and field trials</w:t>
+      </w:r>
+      <w:r>
+        <w:rPr>
+          <w:color w:val="FF0000"/>
+        </w:rPr>
+        <w:t xml:space="preserve"> to real world application and decision support for farmers and agricultural decision makers such as those in government ministries</w:t>
+      </w:r>
+      <w:r>
+        <w:rPr>
+          <w:color w:val="FF0000"/>
+        </w:rPr>
+        <w:t xml:space="preserve"> and</w:t>
+      </w:r>
+      <w:r>
+        <w:rPr>
+          <w:color w:val="FF0000"/>
+        </w:rPr>
+        <w:t xml:space="preserve"> aid organizations.  </w:t>
+      </w:r>
+    </w:p>
+    <w:p>
+      <w:pPr>
+        <w:rPr>
+          <w:b/>
         </w:rPr>
       </w:pPr>
     </w:p>
@@ -522,6 +732,7 @@
         <w:ind w:left="720"/>
       </w:pPr>
       <w:r>
+        <w:lastRenderedPageBreak/>
         <w:t>Group Project</w:t>
       </w:r>
     </w:p>
@@ -629,7 +840,6 @@
         </w:numPr>
       </w:pPr>
       <w:r>
-        <w:lastRenderedPageBreak/>
         <w:t>All project work takes place in GIT</w:t>
       </w:r>
     </w:p>
@@ -1056,6 +1266,7 @@
         </w:numPr>
       </w:pPr>
       <w:r>
+        <w:lastRenderedPageBreak/>
         <w:t>Biases (Readings and Lectures):</w:t>
       </w:r>
     </w:p>
@@ -1206,7 +1417,6 @@
         </w:numPr>
       </w:pPr>
       <w:r>
-        <w:lastRenderedPageBreak/>
         <w:t>Betancourt’s work</w:t>
       </w:r>
       <w:r>

</xml_diff>

<commit_message>
Add introduction pieces from the model overview (official from Uni)
</commit_message>
<xml_diff>
--- a/1_README_Outline.docx
+++ b/1_README_Outline.docx
@@ -310,19 +310,7 @@
         <w:rPr>
           <w:color w:val="FF0000"/>
         </w:rPr>
-        <w:t xml:space="preserve">decision makers have </w:t>
-      </w:r>
-      <w:r>
-        <w:rPr>
-          <w:color w:val="FF0000"/>
-        </w:rPr>
-        <w:t>uncertainty</w:t>
-      </w:r>
-      <w:r>
-        <w:rPr>
-          <w:color w:val="FF0000"/>
-        </w:rPr>
-        <w:t xml:space="preserve"> about how their decision will influence </w:t>
+        <w:t xml:space="preserve">decision makers have uncertainty about how their decision will influence </w:t>
       </w:r>
       <w:r>
         <w:rPr>
@@ -400,13 +388,19 @@
         <w:rPr>
           <w:color w:val="FF0000"/>
         </w:rPr>
-        <w:t xml:space="preserve">our </w:t>
-      </w:r>
-      <w:r>
-        <w:rPr>
-          <w:color w:val="FF0000"/>
-        </w:rPr>
-        <w:t>models and forecasts</w:t>
+        <w:t xml:space="preserve">our models and forecasts </w:t>
+      </w:r>
+      <w:r>
+        <w:rPr>
+          <w:color w:val="FF0000"/>
+        </w:rPr>
+        <w:t xml:space="preserve">attempt to include these </w:t>
+      </w:r>
+      <w:r>
+        <w:rPr>
+          <w:color w:val="FF0000"/>
+        </w:rPr>
+        <w:t>interactions. Decision Analysis provides a set of approaches that are aimed at capturing what is known</w:t>
       </w:r>
       <w:r>
         <w:rPr>
@@ -418,13 +412,19 @@
         <w:rPr>
           <w:color w:val="FF0000"/>
         </w:rPr>
-        <w:t xml:space="preserve">attempt to include these </w:t>
-      </w:r>
-      <w:r>
-        <w:rPr>
-          <w:color w:val="FF0000"/>
-        </w:rPr>
-        <w:t>interactions. Decision Analysis provides a set of approaches that are aimed at capturing what is known</w:t>
+        <w:t>and applying this</w:t>
+      </w:r>
+      <w:r>
+        <w:rPr>
+          <w:color w:val="FF0000"/>
+        </w:rPr>
+        <w:t xml:space="preserve"> knowledge</w:t>
+      </w:r>
+      <w:r>
+        <w:rPr>
+          <w:color w:val="FF0000"/>
+        </w:rPr>
+        <w:t xml:space="preserve"> to generate forecasts of decision outcomes. The theoretical body of approaches has been formally applied in business and economics for more than 50 years</w:t>
       </w:r>
       <w:r>
         <w:rPr>
@@ -436,19 +436,117 @@
         <w:rPr>
           <w:color w:val="FF0000"/>
         </w:rPr>
-        <w:t>and applying this</w:t>
-      </w:r>
-      <w:r>
-        <w:rPr>
-          <w:color w:val="FF0000"/>
-        </w:rPr>
-        <w:t xml:space="preserve"> knowledge</w:t>
-      </w:r>
-      <w:r>
-        <w:rPr>
-          <w:color w:val="FF0000"/>
-        </w:rPr>
-        <w:t xml:space="preserve"> to generate forecasts of decision outcomes. The theoretical body of approaches has been formally applied in business and economics for more than 50 years and somewhat in agriculture since the 70s. Our mission is to normalize these holistic approaches and move agricultural science from the lab</w:t>
+        <w:fldChar w:fldCharType="begin"/>
+      </w:r>
+      <w:r>
+        <w:rPr>
+          <w:color w:val="FF0000"/>
+        </w:rPr>
+        <w:instrText xml:space="preserve"> ADDIN ZOTERO_ITEM CSL_CITATION {"citationID":"VlxX62U7","properties":{"formattedCitation":"(Howard and Abbas 2015)","plainCitation":"(Howard and Abbas 2015)","noteIndex":0},"citationItems":[{"id":470,"uris":["http://zotero.org/users/5364527/items/ZCYQT98V"],"uri":["http://zotero.org/users/5364527/items/ZCYQT98V"],"itemData":{"id":470,"type":"book","abstract":"Foundations of Decision Analysis is a groundbreaking text that explores the art of decision making, both in life and in professional settings. By exploring themes such as dealing with uncertainty and understanding the distinction between a decision and its outcome, the First Edition teaches readers to achieve clarity of action in any situation. The book treats decision making as an evolutionary process from a scientific standpoint. Strategic decision-making analysis is presented as a tool to help students understand, discuss, and settle on important life choices. Through this text, readers will understand the specific thought process that occurs behind approaching any decision to make easier and better life choices for themselves.","event-place":"NY, NY","number-of-pages":"832","publisher":"Prentice Hall","publisher-place":"NY, NY","title":"Foundations of Decision Analysis","author":[{"family":"Howard","given":"Ronald A."},{"family":"Abbas","given":"Ali E."}],"issued":{"date-parts":[["2015"]]}}}],"schema":"https://github.com/citation-style-language/schema/raw/master/csl-citation.json"} </w:instrText>
+      </w:r>
+      <w:r>
+        <w:rPr>
+          <w:color w:val="FF0000"/>
+        </w:rPr>
+        <w:fldChar w:fldCharType="separate"/>
+      </w:r>
+      <w:r>
+        <w:rPr>
+          <w:noProof/>
+          <w:color w:val="FF0000"/>
+        </w:rPr>
+        <w:t>(Howard and Abbas 2015)</w:t>
+      </w:r>
+      <w:r>
+        <w:rPr>
+          <w:color w:val="FF0000"/>
+        </w:rPr>
+        <w:fldChar w:fldCharType="end"/>
+      </w:r>
+      <w:r>
+        <w:rPr>
+          <w:color w:val="FF0000"/>
+        </w:rPr>
+        <w:t xml:space="preserve"> and somewhat in agriculture since the 70s</w:t>
+      </w:r>
+      <w:r>
+        <w:rPr>
+          <w:color w:val="FF0000"/>
+        </w:rPr>
+        <w:t xml:space="preserve"> </w:t>
+      </w:r>
+      <w:r>
+        <w:rPr>
+          <w:color w:val="FF0000"/>
+        </w:rPr>
+        <w:fldChar w:fldCharType="begin"/>
+      </w:r>
+      <w:r>
+        <w:rPr>
+          <w:color w:val="FF0000"/>
+        </w:rPr>
+        <w:instrText xml:space="preserve"> ADDIN ZOTERO_ITEM CSL_CITATION {"citationID":"j7WOCjVS","properties":{"formattedCitation":"(Anderson et al. 1978)","plainCitation":"(Anderson et al. 1978)","noteIndex":0},"citationItems":[{"id":9876,"uris":["http://zotero.org/groups/2607548/items/N8WHEN6X"],"uri":["http://zotero.org/groups/2607548/items/N8WHEN6X"],"itemData":{"id":9876,"type":"book","event-place":"Ames, Iowa","ISBN":"0-8138-0400-4","publisher":"Iowa State University Press","publisher-place":"Ames, Iowa","title":"Agricultural Decision Analysis","author":[{"family":"Anderson","given":"Jock"},{"family":"Dillon","given":"John"},{"family":"Hardaker","given":"Brian"}],"issued":{"date-parts":[["1978"]]}}}],"schema":"https://github.com/citation-style-language/schema/raw/master/csl-citation.json"} </w:instrText>
+      </w:r>
+      <w:r>
+        <w:rPr>
+          <w:color w:val="FF0000"/>
+        </w:rPr>
+        <w:fldChar w:fldCharType="separate"/>
+      </w:r>
+      <w:r>
+        <w:rPr>
+          <w:noProof/>
+          <w:color w:val="FF0000"/>
+        </w:rPr>
+        <w:t>(Anderson et al. 1978)</w:t>
+      </w:r>
+      <w:r>
+        <w:rPr>
+          <w:color w:val="FF0000"/>
+        </w:rPr>
+        <w:fldChar w:fldCharType="end"/>
+      </w:r>
+      <w:r>
+        <w:rPr>
+          <w:color w:val="FF0000"/>
+        </w:rPr>
+        <w:t xml:space="preserve">. Our mission is to </w:t>
+      </w:r>
+      <w:r>
+        <w:rPr>
+          <w:color w:val="FF0000"/>
+        </w:rPr>
+        <w:t>be a catalyst for making</w:t>
+      </w:r>
+      <w:r>
+        <w:rPr>
+          <w:color w:val="FF0000"/>
+        </w:rPr>
+        <w:t xml:space="preserve"> these holistic approaches </w:t>
+      </w:r>
+      <w:r>
+        <w:rPr>
+          <w:color w:val="FF0000"/>
+        </w:rPr>
+        <w:t xml:space="preserve">common place in research, </w:t>
+      </w:r>
+      <w:r>
+        <w:rPr>
+          <w:color w:val="FF0000"/>
+        </w:rPr>
+        <w:t>and</w:t>
+      </w:r>
+      <w:r>
+        <w:rPr>
+          <w:color w:val="FF0000"/>
+        </w:rPr>
+        <w:t xml:space="preserve"> to</w:t>
+      </w:r>
+      <w:r>
+        <w:rPr>
+          <w:color w:val="FF0000"/>
+        </w:rPr>
+        <w:t xml:space="preserve"> move agricultural science from the lab</w:t>
       </w:r>
       <w:r>
         <w:rPr>
@@ -723,6 +821,7 @@
         </w:numPr>
       </w:pPr>
       <w:r>
+        <w:lastRenderedPageBreak/>
         <w:t>Introduce idea of group work etc. (choose group / begin to think about a decision).</w:t>
       </w:r>
     </w:p>
@@ -732,7 +831,6 @@
         <w:ind w:left="720"/>
       </w:pPr>
       <w:r>
-        <w:lastRenderedPageBreak/>
         <w:t>Group Project</w:t>
       </w:r>
     </w:p>
@@ -922,157 +1020,113 @@
         <w:t xml:space="preserve">Scientific </w:t>
       </w:r>
       <w:r>
-        <w:t xml:space="preserve">process / publications / careers (with </w:t>
+        <w:t xml:space="preserve">process / publications / careers </w:t>
+      </w:r>
+    </w:p>
+    <w:p>
+      <w:r>
+        <w:rPr>
+          <w:b/>
+        </w:rPr>
+        <w:t>Seminar</w:t>
+      </w:r>
+      <w:r>
+        <w:rPr>
+          <w:b/>
+        </w:rPr>
+        <w:t xml:space="preserve"> 2</w:t>
+      </w:r>
+      <w:r>
+        <w:rPr>
+          <w:b/>
+        </w:rPr>
+        <w:t>:</w:t>
+      </w:r>
+      <w:r>
+        <w:t xml:space="preserve"> Citation management software / Literature sources </w:t>
+      </w:r>
+    </w:p>
+    <w:p>
+      <w:r>
+        <w:rPr>
+          <w:b/>
+        </w:rPr>
+        <w:t>Seminar</w:t>
+      </w:r>
+      <w:r>
+        <w:rPr>
+          <w:b/>
+        </w:rPr>
+        <w:t xml:space="preserve"> 3</w:t>
+      </w:r>
+      <w:r>
+        <w:rPr>
+          <w:b/>
+        </w:rPr>
+        <w:t>:</w:t>
+      </w:r>
+      <w:r>
+        <w:t xml:space="preserve"> Writing style etc. </w:t>
+      </w:r>
+    </w:p>
+    <w:p>
+      <w:r>
+        <w:rPr>
+          <w:b/>
+        </w:rPr>
+        <w:t>Seminar</w:t>
+      </w:r>
+      <w:r>
+        <w:rPr>
+          <w:b/>
+        </w:rPr>
+        <w:t xml:space="preserve"> 4</w:t>
+      </w:r>
+      <w:r>
+        <w:rPr>
+          <w:b/>
+        </w:rPr>
+        <w:t xml:space="preserve">: </w:t>
+      </w:r>
+      <w:r>
+        <w:t xml:space="preserve">How to </w:t>
+      </w:r>
+      <w:r>
+        <w:t xml:space="preserve">use RStudio, R </w:t>
+      </w:r>
+    </w:p>
+    <w:p>
+      <w:r>
+        <w:rPr>
+          <w:b/>
+        </w:rPr>
+        <w:t>Seminar</w:t>
+      </w:r>
+      <w:r>
+        <w:rPr>
+          <w:b/>
+        </w:rPr>
+        <w:t xml:space="preserve"> 5</w:t>
+      </w:r>
+      <w:r>
+        <w:rPr>
+          <w:b/>
+        </w:rPr>
+        <w:t xml:space="preserve">: </w:t>
+      </w:r>
+      <w:r>
+        <w:t>How to use GitHub, git</w:t>
+      </w:r>
+      <w:r>
+        <w:t xml:space="preserve">, </w:t>
       </w:r>
       <w:proofErr w:type="spellStart"/>
       <w:r>
-        <w:t>ChillR</w:t>
+        <w:t>Rmarkdown</w:t>
       </w:r>
       <w:proofErr w:type="spellEnd"/>
       <w:r>
-        <w:t xml:space="preserve"> and Horticulture Project MSc course)</w:t>
-      </w:r>
-    </w:p>
-    <w:p>
-      <w:r>
-        <w:rPr>
-          <w:b/>
-        </w:rPr>
-        <w:t>Seminar</w:t>
-      </w:r>
-      <w:r>
-        <w:rPr>
-          <w:b/>
-        </w:rPr>
-        <w:t xml:space="preserve"> 2</w:t>
-      </w:r>
-      <w:r>
-        <w:rPr>
-          <w:b/>
-        </w:rPr>
-        <w:t>:</w:t>
-      </w:r>
-      <w:r>
-        <w:t xml:space="preserve"> Citation management software / Literature sources (with </w:t>
-      </w:r>
-      <w:r>
-        <w:t xml:space="preserve">Horticulture </w:t>
-      </w:r>
-      <w:r>
-        <w:t xml:space="preserve">Project </w:t>
-      </w:r>
-      <w:r>
-        <w:t>Module</w:t>
-      </w:r>
-      <w:r>
-        <w:t>)</w:t>
-      </w:r>
-    </w:p>
-    <w:p>
-      <w:r>
-        <w:rPr>
-          <w:b/>
-        </w:rPr>
-        <w:t>Seminar</w:t>
-      </w:r>
-      <w:r>
-        <w:rPr>
-          <w:b/>
-        </w:rPr>
-        <w:t xml:space="preserve"> 3</w:t>
-      </w:r>
-      <w:r>
-        <w:rPr>
-          <w:b/>
-        </w:rPr>
-        <w:t>:</w:t>
-      </w:r>
-      <w:r>
-        <w:t xml:space="preserve"> Writing style etc.  (with </w:t>
-      </w:r>
-      <w:proofErr w:type="spellStart"/>
-      <w:r>
-        <w:t>ChillR</w:t>
-      </w:r>
-      <w:proofErr w:type="spellEnd"/>
-      <w:r>
-        <w:t xml:space="preserve"> and Horticulture Project MSc course)</w:t>
-      </w:r>
-    </w:p>
-    <w:p>
-      <w:r>
-        <w:rPr>
-          <w:b/>
-        </w:rPr>
-        <w:t>Seminar</w:t>
-      </w:r>
-      <w:r>
-        <w:rPr>
-          <w:b/>
-        </w:rPr>
-        <w:t xml:space="preserve"> 4</w:t>
-      </w:r>
-      <w:r>
-        <w:rPr>
-          <w:b/>
-        </w:rPr>
-        <w:t xml:space="preserve">: </w:t>
-      </w:r>
-      <w:r>
-        <w:t xml:space="preserve">How to </w:t>
-      </w:r>
-      <w:r>
-        <w:t xml:space="preserve">use RStudio, R (together with </w:t>
-      </w:r>
-      <w:proofErr w:type="spellStart"/>
-      <w:r>
-        <w:t>ChillR</w:t>
-      </w:r>
-      <w:proofErr w:type="spellEnd"/>
-      <w:r>
-        <w:t xml:space="preserve"> MSc course)</w:t>
-      </w:r>
-    </w:p>
-    <w:p>
-      <w:r>
-        <w:rPr>
-          <w:b/>
-        </w:rPr>
-        <w:t>Seminar</w:t>
-      </w:r>
-      <w:r>
-        <w:rPr>
-          <w:b/>
-        </w:rPr>
-        <w:t xml:space="preserve"> 5</w:t>
-      </w:r>
-      <w:r>
-        <w:rPr>
-          <w:b/>
-        </w:rPr>
-        <w:t xml:space="preserve">: </w:t>
-      </w:r>
-      <w:r>
-        <w:t>How to use GitHub, git</w:t>
-      </w:r>
-      <w:r>
-        <w:t xml:space="preserve">, </w:t>
-      </w:r>
-      <w:proofErr w:type="spellStart"/>
-      <w:r>
-        <w:t>Rmarkdown</w:t>
-      </w:r>
-      <w:proofErr w:type="spellEnd"/>
-      <w:r>
-        <w:t xml:space="preserve"> (together with </w:t>
-      </w:r>
-      <w:proofErr w:type="spellStart"/>
-      <w:r>
-        <w:t>ChillR</w:t>
-      </w:r>
-      <w:proofErr w:type="spellEnd"/>
-      <w:r>
-        <w:t xml:space="preserve"> MSc course)</w:t>
+        <w:t xml:space="preserve"> </w:t>
       </w:r>
     </w:p>
     <w:p>
@@ -1098,6 +1152,9 @@
       <w:r>
         <w:t>Overview of DA</w:t>
       </w:r>
+      <w:r>
+        <w:t xml:space="preserve"> (Hubbard, Anderson, Howard)</w:t>
+      </w:r>
     </w:p>
     <w:p>
       <w:pPr>
@@ -1191,6 +1248,7 @@
         <w:rPr>
           <w:noProof/>
         </w:rPr>
+        <w:lastRenderedPageBreak/>
         <w:drawing>
           <wp:inline distT="0" distB="0" distL="0" distR="0" wp14:anchorId="7EAE8665" wp14:editId="6A931A70">
             <wp:extent cx="2514600" cy="1217136"/>
@@ -1266,7 +1324,6 @@
         </w:numPr>
       </w:pPr>
       <w:r>
-        <w:lastRenderedPageBreak/>
         <w:t>Biases (Readings and Lectures):</w:t>
       </w:r>
     </w:p>
@@ -1913,6 +1970,133 @@
         <w:pStyle w:val="ListParagraph"/>
         <w:ind w:left="1080"/>
       </w:pPr>
+    </w:p>
+    <w:p>
+      <w:pPr>
+        <w:pStyle w:val="ListParagraph"/>
+        <w:ind w:left="1080"/>
+      </w:pPr>
+    </w:p>
+    <w:p>
+      <w:pPr>
+        <w:pStyle w:val="ListParagraph"/>
+        <w:ind w:left="1080"/>
+        <w:rPr>
+          <w:b/>
+          <w:bCs/>
+        </w:rPr>
+      </w:pPr>
+      <w:r>
+        <w:rPr>
+          <w:b/>
+          <w:bCs/>
+        </w:rPr>
+        <w:t>References</w:t>
+      </w:r>
+    </w:p>
+    <w:p>
+      <w:pPr>
+        <w:pStyle w:val="ListParagraph"/>
+        <w:ind w:left="1080"/>
+        <w:rPr>
+          <w:b/>
+          <w:bCs/>
+        </w:rPr>
+      </w:pPr>
+    </w:p>
+    <w:p>
+      <w:pPr>
+        <w:pStyle w:val="Bibliography"/>
+        <w:rPr>
+          <w:rFonts w:ascii="Cambria"/>
+        </w:rPr>
+      </w:pPr>
+      <w:r>
+        <w:rPr>
+          <w:b/>
+          <w:bCs/>
+        </w:rPr>
+        <w:fldChar w:fldCharType="begin"/>
+      </w:r>
+      <w:r>
+        <w:rPr>
+          <w:b/>
+          <w:bCs/>
+        </w:rPr>
+        <w:instrText xml:space="preserve"> ADDIN ZOTERO_BIBL {"uncited":[],"omitted":[],"custom":[]} CSL_BIBLIOGRAPHY </w:instrText>
+      </w:r>
+      <w:r>
+        <w:rPr>
+          <w:b/>
+          <w:bCs/>
+        </w:rPr>
+        <w:fldChar w:fldCharType="separate"/>
+      </w:r>
+      <w:r>
+        <w:rPr>
+          <w:rFonts w:ascii="Cambria"/>
+        </w:rPr>
+        <w:t xml:space="preserve">Anderson, Jock, John Dillon, and Brian Hardaker. 1978. </w:t>
+      </w:r>
+      <w:r>
+        <w:rPr>
+          <w:rFonts w:ascii="Cambria"/>
+          <w:i/>
+          <w:iCs/>
+        </w:rPr>
+        <w:t>Agricultural Decision Analysis</w:t>
+      </w:r>
+      <w:r>
+        <w:rPr>
+          <w:rFonts w:ascii="Cambria"/>
+        </w:rPr>
+        <w:t>. Ames, Iowa: Iowa State University Press.</w:t>
+      </w:r>
+    </w:p>
+    <w:p>
+      <w:pPr>
+        <w:pStyle w:val="Bibliography"/>
+        <w:rPr>
+          <w:rFonts w:ascii="Cambria"/>
+        </w:rPr>
+      </w:pPr>
+      <w:r>
+        <w:rPr>
+          <w:rFonts w:ascii="Cambria"/>
+        </w:rPr>
+        <w:t xml:space="preserve">Howard, Ronald A., and Ali E. Abbas. 2015. </w:t>
+      </w:r>
+      <w:r>
+        <w:rPr>
+          <w:rFonts w:ascii="Cambria"/>
+          <w:i/>
+          <w:iCs/>
+        </w:rPr>
+        <w:t>Foundations of Decision Analysis</w:t>
+      </w:r>
+      <w:r>
+        <w:rPr>
+          <w:rFonts w:ascii="Cambria"/>
+        </w:rPr>
+        <w:t>. NY, NY: Prentice Hall.</w:t>
+      </w:r>
+    </w:p>
+    <w:p>
+      <w:pPr>
+        <w:pStyle w:val="ListParagraph"/>
+        <w:ind w:left="1080"/>
+        <w:rPr>
+          <w:b/>
+          <w:bCs/>
+        </w:rPr>
+      </w:pPr>
+      <w:r>
+        <w:rPr>
+          <w:b/>
+          <w:bCs/>
+        </w:rPr>
+        <w:fldChar w:fldCharType="end"/>
+      </w:r>
     </w:p>
     <w:sectPr>
       <w:type w:val="continuous"/>

</xml_diff>

<commit_message>
Shift ideas to outline. Add materials and links (sketch)
</commit_message>
<xml_diff>
--- a/1_README_Outline.docx
+++ b/1_README_Outline.docx
@@ -261,321 +261,6 @@
     <w:p>
       <w:pPr>
         <w:rPr>
-          <w:color w:val="FF0000"/>
-        </w:rPr>
-      </w:pPr>
-    </w:p>
-    <w:p>
-      <w:pPr>
-        <w:rPr>
-          <w:b/>
-          <w:bCs/>
-          <w:color w:val="FF0000"/>
-        </w:rPr>
-      </w:pPr>
-      <w:r>
-        <w:rPr>
-          <w:b/>
-          <w:bCs/>
-          <w:color w:val="FF0000"/>
-        </w:rPr>
-        <w:t>Elevator pitch</w:t>
-      </w:r>
-    </w:p>
-    <w:p>
-      <w:pPr>
-        <w:rPr>
-          <w:color w:val="FF0000"/>
-        </w:rPr>
-      </w:pPr>
-      <w:r>
-        <w:rPr>
-          <w:color w:val="FF0000"/>
-        </w:rPr>
-        <w:t xml:space="preserve">Decisions </w:t>
-      </w:r>
-      <w:r>
-        <w:rPr>
-          <w:color w:val="FF0000"/>
-        </w:rPr>
-        <w:t xml:space="preserve">in agriculture </w:t>
-      </w:r>
-      <w:r>
-        <w:rPr>
-          <w:color w:val="FF0000"/>
-        </w:rPr>
-        <w:t xml:space="preserve">are often risky, meaning that </w:t>
-      </w:r>
-      <w:r>
-        <w:rPr>
-          <w:color w:val="FF0000"/>
-        </w:rPr>
-        <w:t xml:space="preserve">decision makers have uncertainty about how their decision will influence </w:t>
-      </w:r>
-      <w:r>
-        <w:rPr>
-          <w:color w:val="FF0000"/>
-        </w:rPr>
-        <w:t xml:space="preserve">the </w:t>
-      </w:r>
-      <w:r>
-        <w:rPr>
-          <w:color w:val="FF0000"/>
-        </w:rPr>
-        <w:t xml:space="preserve">intended </w:t>
-      </w:r>
-      <w:r>
-        <w:rPr>
-          <w:color w:val="FF0000"/>
-        </w:rPr>
-        <w:t>outcomes.</w:t>
-      </w:r>
-      <w:r>
-        <w:rPr>
-          <w:color w:val="FF0000"/>
-        </w:rPr>
-        <w:t xml:space="preserve"> Farming systems are dynamic and the impact of any intervention, policy or management decision is likely to be influenced by many factors ranging from</w:t>
-      </w:r>
-      <w:r>
-        <w:rPr>
-          <w:color w:val="FF0000"/>
-        </w:rPr>
-        <w:t xml:space="preserve"> </w:t>
-      </w:r>
-      <w:r>
-        <w:rPr>
-          <w:color w:val="FF0000"/>
-        </w:rPr>
-        <w:t xml:space="preserve">soil and crop dynamics to </w:t>
-      </w:r>
-      <w:r>
-        <w:rPr>
-          <w:color w:val="FF0000"/>
-        </w:rPr>
-        <w:t xml:space="preserve">social </w:t>
-      </w:r>
-      <w:r>
-        <w:rPr>
-          <w:color w:val="FF0000"/>
-        </w:rPr>
-        <w:t xml:space="preserve">dynamics such as </w:t>
-      </w:r>
-      <w:r>
-        <w:rPr>
-          <w:color w:val="FF0000"/>
-        </w:rPr>
-        <w:t xml:space="preserve">farmer </w:t>
-      </w:r>
-      <w:r>
-        <w:rPr>
-          <w:color w:val="FF0000"/>
-        </w:rPr>
-        <w:t xml:space="preserve">and community </w:t>
-      </w:r>
-      <w:r>
-        <w:rPr>
-          <w:color w:val="FF0000"/>
-        </w:rPr>
-        <w:t>perceptions</w:t>
-      </w:r>
-      <w:r>
-        <w:rPr>
-          <w:color w:val="FF0000"/>
-        </w:rPr>
-        <w:t xml:space="preserve">. In order to provide scientific support for decision making it is important that </w:t>
-      </w:r>
-      <w:r>
-        <w:rPr>
-          <w:color w:val="FF0000"/>
-        </w:rPr>
-        <w:t xml:space="preserve">our models and forecasts </w:t>
-      </w:r>
-      <w:r>
-        <w:rPr>
-          <w:color w:val="FF0000"/>
-        </w:rPr>
-        <w:t xml:space="preserve">attempt to include these </w:t>
-      </w:r>
-      <w:r>
-        <w:rPr>
-          <w:color w:val="FF0000"/>
-        </w:rPr>
-        <w:t>interactions. Decision Analysis provides a set of approaches that are aimed at capturing what is known</w:t>
-      </w:r>
-      <w:r>
-        <w:rPr>
-          <w:color w:val="FF0000"/>
-        </w:rPr>
-        <w:t xml:space="preserve"> </w:t>
-      </w:r>
-      <w:r>
-        <w:rPr>
-          <w:color w:val="FF0000"/>
-        </w:rPr>
-        <w:t>and applying this</w:t>
-      </w:r>
-      <w:r>
-        <w:rPr>
-          <w:color w:val="FF0000"/>
-        </w:rPr>
-        <w:t xml:space="preserve"> knowledge</w:t>
-      </w:r>
-      <w:r>
-        <w:rPr>
-          <w:color w:val="FF0000"/>
-        </w:rPr>
-        <w:t xml:space="preserve"> to generate forecasts of decision outcomes. The theoretical body of approaches has been formally applied in business and economics for more than 50 years</w:t>
-      </w:r>
-      <w:r>
-        <w:rPr>
-          <w:color w:val="FF0000"/>
-        </w:rPr>
-        <w:t xml:space="preserve"> </w:t>
-      </w:r>
-      <w:r>
-        <w:rPr>
-          <w:color w:val="FF0000"/>
-        </w:rPr>
-        <w:fldChar w:fldCharType="begin"/>
-      </w:r>
-      <w:r>
-        <w:rPr>
-          <w:color w:val="FF0000"/>
-        </w:rPr>
-        <w:instrText xml:space="preserve"> ADDIN ZOTERO_ITEM CSL_CITATION {"citationID":"VlxX62U7","properties":{"formattedCitation":"(Howard and Abbas 2015)","plainCitation":"(Howard and Abbas 2015)","noteIndex":0},"citationItems":[{"id":470,"uris":["http://zotero.org/users/5364527/items/ZCYQT98V"],"uri":["http://zotero.org/users/5364527/items/ZCYQT98V"],"itemData":{"id":470,"type":"book","abstract":"Foundations of Decision Analysis is a groundbreaking text that explores the art of decision making, both in life and in professional settings. By exploring themes such as dealing with uncertainty and understanding the distinction between a decision and its outcome, the First Edition teaches readers to achieve clarity of action in any situation. The book treats decision making as an evolutionary process from a scientific standpoint. Strategic decision-making analysis is presented as a tool to help students understand, discuss, and settle on important life choices. Through this text, readers will understand the specific thought process that occurs behind approaching any decision to make easier and better life choices for themselves.","event-place":"NY, NY","number-of-pages":"832","publisher":"Prentice Hall","publisher-place":"NY, NY","title":"Foundations of Decision Analysis","author":[{"family":"Howard","given":"Ronald A."},{"family":"Abbas","given":"Ali E."}],"issued":{"date-parts":[["2015"]]}}}],"schema":"https://github.com/citation-style-language/schema/raw/master/csl-citation.json"} </w:instrText>
-      </w:r>
-      <w:r>
-        <w:rPr>
-          <w:color w:val="FF0000"/>
-        </w:rPr>
-        <w:fldChar w:fldCharType="separate"/>
-      </w:r>
-      <w:r>
-        <w:rPr>
-          <w:noProof/>
-          <w:color w:val="FF0000"/>
-        </w:rPr>
-        <w:t>(Howard and Abbas 2015)</w:t>
-      </w:r>
-      <w:r>
-        <w:rPr>
-          <w:color w:val="FF0000"/>
-        </w:rPr>
-        <w:fldChar w:fldCharType="end"/>
-      </w:r>
-      <w:r>
-        <w:rPr>
-          <w:color w:val="FF0000"/>
-        </w:rPr>
-        <w:t xml:space="preserve"> and somewhat in agriculture since the 70s</w:t>
-      </w:r>
-      <w:r>
-        <w:rPr>
-          <w:color w:val="FF0000"/>
-        </w:rPr>
-        <w:t xml:space="preserve"> </w:t>
-      </w:r>
-      <w:r>
-        <w:rPr>
-          <w:color w:val="FF0000"/>
-        </w:rPr>
-        <w:fldChar w:fldCharType="begin"/>
-      </w:r>
-      <w:r>
-        <w:rPr>
-          <w:color w:val="FF0000"/>
-        </w:rPr>
-        <w:instrText xml:space="preserve"> ADDIN ZOTERO_ITEM CSL_CITATION {"citationID":"j7WOCjVS","properties":{"formattedCitation":"(Anderson et al. 1978)","plainCitation":"(Anderson et al. 1978)","noteIndex":0},"citationItems":[{"id":9876,"uris":["http://zotero.org/groups/2607548/items/N8WHEN6X"],"uri":["http://zotero.org/groups/2607548/items/N8WHEN6X"],"itemData":{"id":9876,"type":"book","event-place":"Ames, Iowa","ISBN":"0-8138-0400-4","publisher":"Iowa State University Press","publisher-place":"Ames, Iowa","title":"Agricultural Decision Analysis","author":[{"family":"Anderson","given":"Jock"},{"family":"Dillon","given":"John"},{"family":"Hardaker","given":"Brian"}],"issued":{"date-parts":[["1978"]]}}}],"schema":"https://github.com/citation-style-language/schema/raw/master/csl-citation.json"} </w:instrText>
-      </w:r>
-      <w:r>
-        <w:rPr>
-          <w:color w:val="FF0000"/>
-        </w:rPr>
-        <w:fldChar w:fldCharType="separate"/>
-      </w:r>
-      <w:r>
-        <w:rPr>
-          <w:noProof/>
-          <w:color w:val="FF0000"/>
-        </w:rPr>
-        <w:t>(Anderson et al. 1978)</w:t>
-      </w:r>
-      <w:r>
-        <w:rPr>
-          <w:color w:val="FF0000"/>
-        </w:rPr>
-        <w:fldChar w:fldCharType="end"/>
-      </w:r>
-      <w:r>
-        <w:rPr>
-          <w:color w:val="FF0000"/>
-        </w:rPr>
-        <w:t xml:space="preserve">. Our mission is to </w:t>
-      </w:r>
-      <w:r>
-        <w:rPr>
-          <w:color w:val="FF0000"/>
-        </w:rPr>
-        <w:t>be a catalyst for making</w:t>
-      </w:r>
-      <w:r>
-        <w:rPr>
-          <w:color w:val="FF0000"/>
-        </w:rPr>
-        <w:t xml:space="preserve"> these holistic approaches </w:t>
-      </w:r>
-      <w:r>
-        <w:rPr>
-          <w:color w:val="FF0000"/>
-        </w:rPr>
-        <w:t xml:space="preserve">common place in research, </w:t>
-      </w:r>
-      <w:r>
-        <w:rPr>
-          <w:color w:val="FF0000"/>
-        </w:rPr>
-        <w:t>and</w:t>
-      </w:r>
-      <w:r>
-        <w:rPr>
-          <w:color w:val="FF0000"/>
-        </w:rPr>
-        <w:t xml:space="preserve"> to</w:t>
-      </w:r>
-      <w:r>
-        <w:rPr>
-          <w:color w:val="FF0000"/>
-        </w:rPr>
-        <w:t xml:space="preserve"> move agricultural science from the lab</w:t>
-      </w:r>
-      <w:r>
-        <w:rPr>
-          <w:color w:val="FF0000"/>
-        </w:rPr>
-        <w:t xml:space="preserve"> bench and field trials</w:t>
-      </w:r>
-      <w:r>
-        <w:rPr>
-          <w:color w:val="FF0000"/>
-        </w:rPr>
-        <w:t xml:space="preserve"> to real world application and decision support for farmers and agricultural decision makers such as those in government ministries</w:t>
-      </w:r>
-      <w:r>
-        <w:rPr>
-          <w:color w:val="FF0000"/>
-        </w:rPr>
-        <w:t xml:space="preserve"> and</w:t>
-      </w:r>
-      <w:r>
-        <w:rPr>
-          <w:color w:val="FF0000"/>
-        </w:rPr>
-        <w:t xml:space="preserve"> aid organizations.  </w:t>
-      </w:r>
-    </w:p>
-    <w:p>
-      <w:pPr>
-        <w:rPr>
           <w:b/>
         </w:rPr>
       </w:pPr>
@@ -590,129 +275,6 @@
           <w:docGrid w:linePitch="360"/>
         </w:sectPr>
       </w:pPr>
-    </w:p>
-    <w:p>
-      <w:pPr>
-        <w:rPr>
-          <w:b/>
-        </w:rPr>
-      </w:pPr>
-      <w:r>
-        <w:t xml:space="preserve">Class participation </w:t>
-      </w:r>
-      <w:r>
-        <w:rPr>
-          <w:b/>
-        </w:rPr>
-        <w:t>50%</w:t>
-      </w:r>
-    </w:p>
-    <w:p>
-      <w:pPr>
-        <w:pStyle w:val="ListParagraph"/>
-        <w:numPr>
-          <w:ilvl w:val="0"/>
-          <w:numId w:val="3"/>
-        </w:numPr>
-      </w:pPr>
-      <w:r>
-        <w:t>Attendance</w:t>
-      </w:r>
-    </w:p>
-    <w:p>
-      <w:pPr>
-        <w:pStyle w:val="ListParagraph"/>
-        <w:numPr>
-          <w:ilvl w:val="0"/>
-          <w:numId w:val="3"/>
-        </w:numPr>
-      </w:pPr>
-      <w:r>
-        <w:t>Short w</w:t>
-      </w:r>
-      <w:r>
-        <w:t>eekly tests for seeing how up to speed people are</w:t>
-      </w:r>
-    </w:p>
-    <w:p>
-      <w:pPr>
-        <w:pStyle w:val="ListParagraph"/>
-        <w:numPr>
-          <w:ilvl w:val="0"/>
-          <w:numId w:val="3"/>
-        </w:numPr>
-      </w:pPr>
-      <w:r>
-        <w:t>Track GIT activity</w:t>
-      </w:r>
-    </w:p>
-    <w:p/>
-    <w:p/>
-    <w:p/>
-    <w:p>
-      <w:r>
-        <w:t xml:space="preserve">Group work </w:t>
-      </w:r>
-      <w:r>
-        <w:rPr>
-          <w:b/>
-        </w:rPr>
-        <w:t>50%</w:t>
-      </w:r>
-      <w:r>
-        <w:rPr>
-          <w:b/>
-        </w:rPr>
-        <w:t xml:space="preserve"> </w:t>
-      </w:r>
-    </w:p>
-    <w:p>
-      <w:pPr>
-        <w:pStyle w:val="ListParagraph"/>
-        <w:numPr>
-          <w:ilvl w:val="0"/>
-          <w:numId w:val="4"/>
-        </w:numPr>
-      </w:pPr>
-      <w:r>
-        <w:t>Paper</w:t>
-      </w:r>
-    </w:p>
-    <w:p>
-      <w:pPr>
-        <w:pStyle w:val="ListParagraph"/>
-        <w:numPr>
-          <w:ilvl w:val="0"/>
-          <w:numId w:val="4"/>
-        </w:numPr>
-      </w:pPr>
-      <w:r>
-        <w:t>Repository</w:t>
-      </w:r>
-    </w:p>
-    <w:p>
-      <w:pPr>
-        <w:pStyle w:val="ListParagraph"/>
-        <w:numPr>
-          <w:ilvl w:val="0"/>
-          <w:numId w:val="4"/>
-        </w:numPr>
-      </w:pPr>
-      <w:r>
-        <w:t>Code</w:t>
-      </w:r>
-    </w:p>
-    <w:p>
-      <w:pPr>
-        <w:pStyle w:val="ListParagraph"/>
-        <w:numPr>
-          <w:ilvl w:val="0"/>
-          <w:numId w:val="4"/>
-        </w:numPr>
-      </w:pPr>
-      <w:r>
-        <w:t>All do weekly reading/listening assignments and teams lead short related discussion</w:t>
-      </w:r>
     </w:p>
     <w:p>
       <w:pPr>
@@ -735,27 +297,81 @@
         </w:numPr>
       </w:pPr>
       <w:r>
-        <w:t>Introduction</w:t>
-      </w:r>
-      <w:r>
-        <w:t xml:space="preserve"> (</w:t>
-      </w:r>
-      <w:commentRangeStart w:id="1"/>
-      <w:r>
-        <w:t>Readings and Lectures</w:t>
-      </w:r>
-      <w:commentRangeEnd w:id="1"/>
-      <w:r>
-        <w:rPr>
-          <w:rStyle w:val="CommentReference"/>
-          <w:rFonts w:asciiTheme="minorHAnsi" w:eastAsiaTheme="minorEastAsia" w:hAnsiTheme="minorHAnsi" w:cstheme="minorBidi"/>
-          <w:b w:val="0"/>
-          <w:bCs w:val="0"/>
-        </w:rPr>
-        <w:commentReference w:id="1"/>
-      </w:r>
-      <w:r>
-        <w:t>):</w:t>
+        <w:t>Decision Analysis</w:t>
+      </w:r>
+    </w:p>
+    <w:p>
+      <w:pPr>
+        <w:pStyle w:val="ListParagraph"/>
+        <w:numPr>
+          <w:ilvl w:val="0"/>
+          <w:numId w:val="14"/>
+        </w:numPr>
+      </w:pPr>
+      <w:r>
+        <w:t>Overview of DA</w:t>
+      </w:r>
+      <w:r>
+        <w:t xml:space="preserve"> (Hubbard, Anderson, Howard)</w:t>
+      </w:r>
+    </w:p>
+    <w:p>
+      <w:pPr>
+        <w:pStyle w:val="ListParagraph"/>
+        <w:numPr>
+          <w:ilvl w:val="0"/>
+          <w:numId w:val="14"/>
+        </w:numPr>
+      </w:pPr>
+      <w:r>
+        <w:t xml:space="preserve">Brief examples (Vietnam…, Uganda, </w:t>
+      </w:r>
+      <w:proofErr w:type="spellStart"/>
+      <w:r>
+        <w:t>Calluna</w:t>
+      </w:r>
+      <w:proofErr w:type="spellEnd"/>
+      <w:r>
+        <w:t>…)</w:t>
+      </w:r>
+    </w:p>
+    <w:p>
+      <w:pPr>
+        <w:pStyle w:val="ListParagraph"/>
+        <w:numPr>
+          <w:ilvl w:val="0"/>
+          <w:numId w:val="14"/>
+        </w:numPr>
+      </w:pPr>
+      <w:r>
+        <w:t>Hubbard (selected chapters from ‘How to Measure Anything’)</w:t>
+      </w:r>
+    </w:p>
+    <w:p>
+      <w:pPr>
+        <w:pStyle w:val="ListParagraph"/>
+        <w:numPr>
+          <w:ilvl w:val="0"/>
+          <w:numId w:val="14"/>
+        </w:numPr>
+      </w:pPr>
+      <w:r>
+        <w:t>Howard (selected chapters from ‘Decision Analysis’ and recorded talks)</w:t>
+      </w:r>
+    </w:p>
+    <w:p>
+      <w:pPr>
+        <w:pStyle w:val="Heading1"/>
+        <w:numPr>
+          <w:ilvl w:val="0"/>
+          <w:numId w:val="10"/>
+        </w:numPr>
+      </w:pPr>
+      <w:r>
+        <w:t xml:space="preserve">Decision Models </w:t>
+      </w:r>
+      <w:r>
+        <w:t>(Overview)</w:t>
       </w:r>
     </w:p>
     <w:p>
@@ -767,10 +383,7 @@
         </w:numPr>
       </w:pPr>
       <w:r>
-        <w:t xml:space="preserve">What? </w:t>
-      </w:r>
-      <w:r>
-        <w:t xml:space="preserve">Experiential course. You (students) will be leading discussions and projects. </w:t>
+        <w:t>Making a solid business case for the model before programming</w:t>
       </w:r>
     </w:p>
     <w:p>
@@ -782,460 +395,6 @@
         </w:numPr>
       </w:pPr>
       <w:r>
-        <w:t>So What?</w:t>
-      </w:r>
-      <w:r>
-        <w:t xml:space="preserve"> Becoming a critical think</w:t>
-      </w:r>
-      <w:r>
-        <w:t>er</w:t>
-      </w:r>
-      <w:r>
-        <w:t xml:space="preserve"> and </w:t>
-      </w:r>
-      <w:r>
-        <w:t>generating useful forecasts for decision makers in agricultural development.</w:t>
-      </w:r>
-    </w:p>
-    <w:p>
-      <w:pPr>
-        <w:pStyle w:val="ListParagraph"/>
-        <w:numPr>
-          <w:ilvl w:val="0"/>
-          <w:numId w:val="5"/>
-        </w:numPr>
-      </w:pPr>
-      <w:r>
-        <w:t>Now What?</w:t>
-      </w:r>
-      <w:r>
-        <w:t xml:space="preserve"> Build a working model of an agricultural development decision</w:t>
-      </w:r>
-    </w:p>
-    <w:p>
-      <w:pPr>
-        <w:pStyle w:val="ListParagraph"/>
-        <w:numPr>
-          <w:ilvl w:val="0"/>
-          <w:numId w:val="5"/>
-        </w:numPr>
-      </w:pPr>
-      <w:r>
-        <w:lastRenderedPageBreak/>
-        <w:t>Introduce idea of group work etc. (choose group / begin to think about a decision).</w:t>
-      </w:r>
-    </w:p>
-    <w:p>
-      <w:pPr>
-        <w:pStyle w:val="Heading1"/>
-        <w:ind w:left="720"/>
-      </w:pPr>
-      <w:r>
-        <w:t>Group Project</w:t>
-      </w:r>
-    </w:p>
-    <w:p>
-      <w:pPr>
-        <w:pStyle w:val="ListParagraph"/>
-        <w:numPr>
-          <w:ilvl w:val="0"/>
-          <w:numId w:val="9"/>
-        </w:numPr>
-      </w:pPr>
-      <w:r>
-        <w:t>Decision Identified</w:t>
-      </w:r>
-    </w:p>
-    <w:p>
-      <w:pPr>
-        <w:pStyle w:val="ListParagraph"/>
-        <w:numPr>
-          <w:ilvl w:val="0"/>
-          <w:numId w:val="9"/>
-        </w:numPr>
-      </w:pPr>
-      <w:r>
-        <w:t>Collaborate with decision makers on decision model development (qualitative)</w:t>
-      </w:r>
-    </w:p>
-    <w:p>
-      <w:pPr>
-        <w:pStyle w:val="ListParagraph"/>
-        <w:numPr>
-          <w:ilvl w:val="0"/>
-          <w:numId w:val="9"/>
-        </w:numPr>
-      </w:pPr>
-      <w:r>
-        <w:t>Generate model code from qualitative model and parameterize (quantitative step)</w:t>
-      </w:r>
-    </w:p>
-    <w:p>
-      <w:pPr>
-        <w:pStyle w:val="ListParagraph"/>
-        <w:numPr>
-          <w:ilvl w:val="0"/>
-          <w:numId w:val="9"/>
-        </w:numPr>
-      </w:pPr>
-      <w:proofErr w:type="spellStart"/>
-      <w:r>
-        <w:t>Git</w:t>
-      </w:r>
-      <w:proofErr w:type="spellEnd"/>
-      <w:r>
-        <w:t xml:space="preserve"> repo with code</w:t>
-      </w:r>
-    </w:p>
-    <w:p>
-      <w:pPr>
-        <w:pStyle w:val="Heading1"/>
-        <w:ind w:left="720"/>
-      </w:pPr>
-      <w:r>
-        <w:t>Collaboration (</w:t>
-      </w:r>
-      <w:r>
-        <w:t>Git</w:t>
-      </w:r>
-      <w:r>
-        <w:t xml:space="preserve">, </w:t>
-      </w:r>
-      <w:r>
-        <w:t>Readings and Lectures):</w:t>
-      </w:r>
-    </w:p>
-    <w:p>
-      <w:pPr>
-        <w:pStyle w:val="ListParagraph"/>
-        <w:numPr>
-          <w:ilvl w:val="0"/>
-          <w:numId w:val="8"/>
-        </w:numPr>
-      </w:pPr>
-      <w:r>
-        <w:t xml:space="preserve">STEP 1 Start simple with own repository only and work on it alone. </w:t>
-      </w:r>
-    </w:p>
-    <w:p>
-      <w:pPr>
-        <w:pStyle w:val="ListParagraph"/>
-        <w:numPr>
-          <w:ilvl w:val="0"/>
-          <w:numId w:val="8"/>
-        </w:numPr>
-      </w:pPr>
-      <w:r>
-        <w:t xml:space="preserve">STEP 2 start to collaborate on something and learn the complicated parts of that. </w:t>
-      </w:r>
-    </w:p>
-    <w:p>
-      <w:pPr>
-        <w:pStyle w:val="ListParagraph"/>
-        <w:numPr>
-          <w:ilvl w:val="0"/>
-          <w:numId w:val="8"/>
-        </w:numPr>
-      </w:pPr>
-      <w:r>
-        <w:t>All project work takes place in GIT</w:t>
-      </w:r>
-    </w:p>
-    <w:p>
-      <w:pPr>
-        <w:pStyle w:val="ListParagraph"/>
-        <w:numPr>
-          <w:ilvl w:val="0"/>
-          <w:numId w:val="9"/>
-        </w:numPr>
-      </w:pPr>
-      <w:r>
-        <w:t xml:space="preserve">~ 5,000 word paper (written in </w:t>
-      </w:r>
-      <w:proofErr w:type="spellStart"/>
-      <w:r>
-        <w:t>RMarkdown</w:t>
-      </w:r>
-      <w:proofErr w:type="spellEnd"/>
-      <w:r>
-        <w:t xml:space="preserve">, examples of best practices, word counts, spell check, grammar check in </w:t>
-      </w:r>
-      <w:r>
-        <w:t>github.com/</w:t>
-      </w:r>
-      <w:proofErr w:type="spellStart"/>
-      <w:r>
-        <w:t>hortibonn</w:t>
-      </w:r>
-      <w:proofErr w:type="spellEnd"/>
-      <w:r>
-        <w:t>/Plotting-High-Dimensional-Data</w:t>
-      </w:r>
-      <w:r>
-        <w:t>)</w:t>
-      </w:r>
-    </w:p>
-    <w:p>
-      <w:pPr>
-        <w:pStyle w:val="ListParagraph"/>
-        <w:numPr>
-          <w:ilvl w:val="0"/>
-          <w:numId w:val="5"/>
-        </w:numPr>
-      </w:pPr>
-    </w:p>
-    <w:p>
-      <w:pPr>
-        <w:rPr>
-          <w:b/>
-        </w:rPr>
-      </w:pPr>
-    </w:p>
-    <w:p>
-      <w:r>
-        <w:rPr>
-          <w:b/>
-        </w:rPr>
-        <w:t>Seminar</w:t>
-      </w:r>
-      <w:r>
-        <w:rPr>
-          <w:b/>
-        </w:rPr>
-        <w:t xml:space="preserve"> 1</w:t>
-      </w:r>
-      <w:r>
-        <w:rPr>
-          <w:b/>
-        </w:rPr>
-        <w:t>:</w:t>
-      </w:r>
-      <w:r>
-        <w:rPr>
-          <w:b/>
-        </w:rPr>
-        <w:t xml:space="preserve"> </w:t>
-      </w:r>
-      <w:r>
-        <w:t xml:space="preserve">Scientific </w:t>
-      </w:r>
-      <w:r>
-        <w:t xml:space="preserve">process / publications / careers </w:t>
-      </w:r>
-    </w:p>
-    <w:p>
-      <w:r>
-        <w:rPr>
-          <w:b/>
-        </w:rPr>
-        <w:t>Seminar</w:t>
-      </w:r>
-      <w:r>
-        <w:rPr>
-          <w:b/>
-        </w:rPr>
-        <w:t xml:space="preserve"> 2</w:t>
-      </w:r>
-      <w:r>
-        <w:rPr>
-          <w:b/>
-        </w:rPr>
-        <w:t>:</w:t>
-      </w:r>
-      <w:r>
-        <w:t xml:space="preserve"> Citation management software / Literature sources </w:t>
-      </w:r>
-    </w:p>
-    <w:p>
-      <w:r>
-        <w:rPr>
-          <w:b/>
-        </w:rPr>
-        <w:t>Seminar</w:t>
-      </w:r>
-      <w:r>
-        <w:rPr>
-          <w:b/>
-        </w:rPr>
-        <w:t xml:space="preserve"> 3</w:t>
-      </w:r>
-      <w:r>
-        <w:rPr>
-          <w:b/>
-        </w:rPr>
-        <w:t>:</w:t>
-      </w:r>
-      <w:r>
-        <w:t xml:space="preserve"> Writing style etc. </w:t>
-      </w:r>
-    </w:p>
-    <w:p>
-      <w:r>
-        <w:rPr>
-          <w:b/>
-        </w:rPr>
-        <w:t>Seminar</w:t>
-      </w:r>
-      <w:r>
-        <w:rPr>
-          <w:b/>
-        </w:rPr>
-        <w:t xml:space="preserve"> 4</w:t>
-      </w:r>
-      <w:r>
-        <w:rPr>
-          <w:b/>
-        </w:rPr>
-        <w:t xml:space="preserve">: </w:t>
-      </w:r>
-      <w:r>
-        <w:t xml:space="preserve">How to </w:t>
-      </w:r>
-      <w:r>
-        <w:t xml:space="preserve">use RStudio, R </w:t>
-      </w:r>
-    </w:p>
-    <w:p>
-      <w:r>
-        <w:rPr>
-          <w:b/>
-        </w:rPr>
-        <w:t>Seminar</w:t>
-      </w:r>
-      <w:r>
-        <w:rPr>
-          <w:b/>
-        </w:rPr>
-        <w:t xml:space="preserve"> 5</w:t>
-      </w:r>
-      <w:r>
-        <w:rPr>
-          <w:b/>
-        </w:rPr>
-        <w:t xml:space="preserve">: </w:t>
-      </w:r>
-      <w:r>
-        <w:t>How to use GitHub, git</w:t>
-      </w:r>
-      <w:r>
-        <w:t xml:space="preserve">, </w:t>
-      </w:r>
-      <w:proofErr w:type="spellStart"/>
-      <w:r>
-        <w:t>Rmarkdown</w:t>
-      </w:r>
-      <w:proofErr w:type="spellEnd"/>
-      <w:r>
-        <w:t xml:space="preserve"> </w:t>
-      </w:r>
-    </w:p>
-    <w:p>
-      <w:pPr>
-        <w:pStyle w:val="Heading1"/>
-        <w:numPr>
-          <w:ilvl w:val="0"/>
-          <w:numId w:val="10"/>
-        </w:numPr>
-      </w:pPr>
-      <w:r>
-        <w:t>Decision Analysis</w:t>
-      </w:r>
-    </w:p>
-    <w:p>
-      <w:pPr>
-        <w:pStyle w:val="ListParagraph"/>
-        <w:numPr>
-          <w:ilvl w:val="0"/>
-          <w:numId w:val="14"/>
-        </w:numPr>
-      </w:pPr>
-      <w:r>
-        <w:t>Overview of DA</w:t>
-      </w:r>
-      <w:r>
-        <w:t xml:space="preserve"> (Hubbard, Anderson, Howard)</w:t>
-      </w:r>
-    </w:p>
-    <w:p>
-      <w:pPr>
-        <w:pStyle w:val="ListParagraph"/>
-        <w:numPr>
-          <w:ilvl w:val="0"/>
-          <w:numId w:val="14"/>
-        </w:numPr>
-      </w:pPr>
-      <w:r>
-        <w:t xml:space="preserve">Brief examples (Vietnam…, Uganda, </w:t>
-      </w:r>
-      <w:proofErr w:type="spellStart"/>
-      <w:r>
-        <w:t>Calluna</w:t>
-      </w:r>
-      <w:proofErr w:type="spellEnd"/>
-      <w:r>
-        <w:t>…)</w:t>
-      </w:r>
-    </w:p>
-    <w:p>
-      <w:pPr>
-        <w:pStyle w:val="ListParagraph"/>
-        <w:numPr>
-          <w:ilvl w:val="0"/>
-          <w:numId w:val="14"/>
-        </w:numPr>
-      </w:pPr>
-      <w:r>
-        <w:t>Hubbard (selected chapters from ‘How to Measure Anything’)</w:t>
-      </w:r>
-    </w:p>
-    <w:p>
-      <w:pPr>
-        <w:pStyle w:val="ListParagraph"/>
-        <w:numPr>
-          <w:ilvl w:val="0"/>
-          <w:numId w:val="14"/>
-        </w:numPr>
-      </w:pPr>
-      <w:r>
-        <w:t>Howard (selected chapters from ‘Decision Analysis’ and recorded talks)</w:t>
-      </w:r>
-    </w:p>
-    <w:p>
-      <w:pPr>
-        <w:pStyle w:val="Heading1"/>
-        <w:numPr>
-          <w:ilvl w:val="0"/>
-          <w:numId w:val="10"/>
-        </w:numPr>
-      </w:pPr>
-      <w:r>
-        <w:t xml:space="preserve">Decision Models </w:t>
-      </w:r>
-      <w:r>
-        <w:t>(Overview)</w:t>
-      </w:r>
-    </w:p>
-    <w:p>
-      <w:pPr>
-        <w:pStyle w:val="ListParagraph"/>
-        <w:numPr>
-          <w:ilvl w:val="0"/>
-          <w:numId w:val="5"/>
-        </w:numPr>
-      </w:pPr>
-      <w:r>
-        <w:t>Making a solid business case for the model before programming</w:t>
-      </w:r>
-    </w:p>
-    <w:p>
-      <w:pPr>
-        <w:pStyle w:val="ListParagraph"/>
-        <w:numPr>
-          <w:ilvl w:val="0"/>
-          <w:numId w:val="5"/>
-        </w:numPr>
-      </w:pPr>
-      <w:r>
         <w:t>Step1. Start with a skateboard… then move on to other steps</w:t>
       </w:r>
     </w:p>
@@ -1248,7 +407,6 @@
         <w:rPr>
           <w:noProof/>
         </w:rPr>
-        <w:lastRenderedPageBreak/>
         <w:drawing>
           <wp:inline distT="0" distB="0" distL="0" distR="0" wp14:anchorId="7EAE8665" wp14:editId="6A931A70">
             <wp:extent cx="2514600" cy="1217136"/>
@@ -1532,6 +690,7 @@
           <w:sz w:val="22"/>
           <w:szCs w:val="22"/>
         </w:rPr>
+        <w:lastRenderedPageBreak/>
         <w:t xml:space="preserve">Greenland, Sander, Judea Pearl, and James M. Robins. “Causal Diagrams for Epidemiologic Research.” </w:t>
       </w:r>
       <w:r>
@@ -2127,379 +1286,24 @@
       </w:r>
     </w:p>
   </w:comment>
-  <w:comment w:id="1" w:author="Microsoft Office User" w:date="2020-08-18T15:16:00Z" w:initials="MOU">
-    <w:p>
-      <w:pPr>
-        <w:autoSpaceDE w:val="0"/>
-        <w:autoSpaceDN w:val="0"/>
-        <w:adjustRightInd w:val="0"/>
-        <w:rPr>
-          <w:rFonts w:ascii="AppleSystemUIFont" w:eastAsiaTheme="minorEastAsia" w:hAnsi="AppleSystemUIFont" w:cs="AppleSystemUIFont"/>
-          <w:lang w:val="en-GB"/>
-        </w:rPr>
-      </w:pPr>
-      <w:r>
-        <w:rPr>
-          <w:rFonts w:ascii="AppleSystemUIFont" w:eastAsiaTheme="minorEastAsia" w:hAnsi="AppleSystemUIFont" w:cs="AppleSystemUIFont"/>
-          <w:lang w:val="en-GB"/>
-        </w:rPr>
-        <w:t xml:space="preserve">Ashton feedback: </w:t>
-      </w:r>
-      <w:r>
-        <w:rPr>
-          <w:rStyle w:val="CommentReference"/>
-        </w:rPr>
-        <w:annotationRef/>
-      </w:r>
-      <w:r>
-        <w:rPr>
-          <w:rFonts w:ascii="AppleSystemUIFont" w:eastAsiaTheme="minorEastAsia" w:hAnsi="AppleSystemUIFont" w:cs="AppleSystemUIFont"/>
-          <w:lang w:val="en-GB"/>
-        </w:rPr>
-        <w:t>Inquiry based learning (try, try again...)</w:t>
-      </w:r>
-    </w:p>
-    <w:p>
-      <w:pPr>
-        <w:autoSpaceDE w:val="0"/>
-        <w:autoSpaceDN w:val="0"/>
-        <w:adjustRightInd w:val="0"/>
-        <w:rPr>
-          <w:rFonts w:ascii="AppleSystemUIFont" w:eastAsiaTheme="minorEastAsia" w:hAnsi="AppleSystemUIFont" w:cs="AppleSystemUIFont"/>
-          <w:lang w:val="en-GB"/>
-        </w:rPr>
-      </w:pPr>
-      <w:r>
-        <w:rPr>
-          <w:rFonts w:ascii="AppleSystemUIFont" w:eastAsiaTheme="minorEastAsia" w:hAnsi="AppleSystemUIFont" w:cs="AppleSystemUIFont"/>
-          <w:lang w:val="en-GB"/>
-        </w:rPr>
-        <w:t xml:space="preserve">This is how you R (early on) - co-code with another student </w:t>
-      </w:r>
-    </w:p>
-    <w:p>
-      <w:pPr>
-        <w:autoSpaceDE w:val="0"/>
-        <w:autoSpaceDN w:val="0"/>
-        <w:adjustRightInd w:val="0"/>
-        <w:rPr>
-          <w:rFonts w:ascii="AppleSystemUIFont" w:eastAsiaTheme="minorEastAsia" w:hAnsi="AppleSystemUIFont" w:cs="AppleSystemUIFont"/>
-          <w:lang w:val="en-GB"/>
-        </w:rPr>
-      </w:pPr>
-      <w:r>
-        <w:rPr>
-          <w:rFonts w:ascii="AppleSystemUIFont" w:eastAsiaTheme="minorEastAsia" w:hAnsi="AppleSystemUIFont" w:cs="AppleSystemUIFont"/>
-          <w:lang w:val="en-GB"/>
-        </w:rPr>
-        <w:t>Good R writing practices</w:t>
-      </w:r>
-    </w:p>
-    <w:p>
-      <w:pPr>
-        <w:numPr>
-          <w:ilvl w:val="0"/>
-          <w:numId w:val="15"/>
-        </w:numPr>
-        <w:autoSpaceDE w:val="0"/>
-        <w:autoSpaceDN w:val="0"/>
-        <w:adjustRightInd w:val="0"/>
-        <w:ind w:left="0" w:firstLine="0"/>
-        <w:rPr>
-          <w:rFonts w:ascii="AppleSystemUIFont" w:eastAsiaTheme="minorEastAsia" w:hAnsi="AppleSystemUIFont" w:cs="AppleSystemUIFont"/>
-          <w:lang w:val="en-GB"/>
-        </w:rPr>
-      </w:pPr>
-      <w:r>
-        <w:rPr>
-          <w:rFonts w:ascii="AppleSystemUIFont" w:eastAsiaTheme="minorEastAsia" w:hAnsi="AppleSystemUIFont" w:cs="AppleSystemUIFont"/>
-          <w:lang w:val="en-GB"/>
-        </w:rPr>
-        <w:t>Vocabulary syntax</w:t>
-      </w:r>
-    </w:p>
-    <w:p>
-      <w:pPr>
-        <w:autoSpaceDE w:val="0"/>
-        <w:autoSpaceDN w:val="0"/>
-        <w:adjustRightInd w:val="0"/>
-        <w:rPr>
-          <w:rFonts w:ascii="AppleSystemUIFont" w:eastAsiaTheme="minorEastAsia" w:hAnsi="AppleSystemUIFont" w:cs="AppleSystemUIFont"/>
-          <w:lang w:val="en-GB"/>
-        </w:rPr>
-      </w:pPr>
-      <w:r>
-        <w:rPr>
-          <w:rFonts w:ascii="AppleSystemUIFont" w:eastAsiaTheme="minorEastAsia" w:hAnsi="AppleSystemUIFont" w:cs="AppleSystemUIFont"/>
-          <w:lang w:val="en-GB"/>
-        </w:rPr>
-        <w:t>This is how you Git</w:t>
-      </w:r>
-    </w:p>
-    <w:p>
-      <w:pPr>
-        <w:numPr>
-          <w:ilvl w:val="0"/>
-          <w:numId w:val="16"/>
-        </w:numPr>
-        <w:autoSpaceDE w:val="0"/>
-        <w:autoSpaceDN w:val="0"/>
-        <w:adjustRightInd w:val="0"/>
-        <w:ind w:left="0" w:firstLine="0"/>
-        <w:rPr>
-          <w:rFonts w:ascii="AppleSystemUIFont" w:eastAsiaTheme="minorEastAsia" w:hAnsi="AppleSystemUIFont" w:cs="AppleSystemUIFont"/>
-          <w:lang w:val="en-GB"/>
-        </w:rPr>
-      </w:pPr>
-      <w:r>
-        <w:rPr>
-          <w:rFonts w:ascii="AppleSystemUIFont" w:eastAsiaTheme="minorEastAsia" w:hAnsi="AppleSystemUIFont" w:cs="AppleSystemUIFont"/>
-          <w:lang w:val="en-GB"/>
-        </w:rPr>
-        <w:t>week 2 git without tears etc.</w:t>
-      </w:r>
-    </w:p>
-    <w:p>
-      <w:pPr>
-        <w:autoSpaceDE w:val="0"/>
-        <w:autoSpaceDN w:val="0"/>
-        <w:adjustRightInd w:val="0"/>
-        <w:rPr>
-          <w:rFonts w:ascii="AppleSystemUIFont" w:eastAsiaTheme="minorEastAsia" w:hAnsi="AppleSystemUIFont" w:cs="AppleSystemUIFont"/>
-          <w:lang w:val="en-GB"/>
-        </w:rPr>
-      </w:pPr>
-      <w:r>
-        <w:rPr>
-          <w:rFonts w:ascii="AppleSystemUIFont" w:eastAsiaTheme="minorEastAsia" w:hAnsi="AppleSystemUIFont" w:cs="AppleSystemUIFont"/>
-          <w:lang w:val="en-GB"/>
-        </w:rPr>
-        <w:t xml:space="preserve">Informing decisions in a probability space - where do people make </w:t>
-      </w:r>
-      <w:proofErr w:type="gramStart"/>
-      <w:r>
-        <w:rPr>
-          <w:rFonts w:ascii="AppleSystemUIFont" w:eastAsiaTheme="minorEastAsia" w:hAnsi="AppleSystemUIFont" w:cs="AppleSystemUIFont"/>
-          <w:lang w:val="en-GB"/>
-        </w:rPr>
-        <w:t>decisions ,</w:t>
-      </w:r>
-      <w:proofErr w:type="gramEnd"/>
-      <w:r>
-        <w:rPr>
-          <w:rFonts w:ascii="AppleSystemUIFont" w:eastAsiaTheme="minorEastAsia" w:hAnsi="AppleSystemUIFont" w:cs="AppleSystemUIFont"/>
-          <w:lang w:val="en-GB"/>
-        </w:rPr>
-        <w:t xml:space="preserve"> what do farmers need to help them make decisions - values of farmers and decision makers - what are utilities </w:t>
-      </w:r>
-    </w:p>
-    <w:p>
-      <w:pPr>
-        <w:autoSpaceDE w:val="0"/>
-        <w:autoSpaceDN w:val="0"/>
-        <w:adjustRightInd w:val="0"/>
-        <w:rPr>
-          <w:rFonts w:ascii="AppleSystemUIFont" w:eastAsiaTheme="minorEastAsia" w:hAnsi="AppleSystemUIFont" w:cs="AppleSystemUIFont"/>
-          <w:lang w:val="en-GB"/>
-        </w:rPr>
-      </w:pPr>
-      <w:r>
-        <w:rPr>
-          <w:rFonts w:ascii="AppleSystemUIFont" w:eastAsiaTheme="minorEastAsia" w:hAnsi="AppleSystemUIFont" w:cs="AppleSystemUIFont"/>
-          <w:lang w:val="en-GB"/>
-        </w:rPr>
-        <w:t>How to inform the decision maker - science communication to real decision makers</w:t>
-      </w:r>
-    </w:p>
-    <w:p>
-      <w:pPr>
-        <w:autoSpaceDE w:val="0"/>
-        <w:autoSpaceDN w:val="0"/>
-        <w:adjustRightInd w:val="0"/>
-        <w:rPr>
-          <w:rFonts w:ascii="AppleSystemUIFont" w:eastAsiaTheme="minorEastAsia" w:hAnsi="AppleSystemUIFont" w:cs="AppleSystemUIFont"/>
-          <w:lang w:val="en-GB"/>
-        </w:rPr>
-      </w:pPr>
-      <w:r>
-        <w:rPr>
-          <w:rFonts w:ascii="AppleSystemUIFont" w:eastAsiaTheme="minorEastAsia" w:hAnsi="AppleSystemUIFont" w:cs="AppleSystemUIFont"/>
-          <w:lang w:val="en-GB"/>
-        </w:rPr>
-        <w:t xml:space="preserve">Colin carol ‘here’s something g you’ll see once a </w:t>
-      </w:r>
-      <w:proofErr w:type="gramStart"/>
-      <w:r>
-        <w:rPr>
-          <w:rFonts w:ascii="AppleSystemUIFont" w:eastAsiaTheme="minorEastAsia" w:hAnsi="AppleSystemUIFont" w:cs="AppleSystemUIFont"/>
-          <w:lang w:val="en-GB"/>
-        </w:rPr>
-        <w:t>year‘</w:t>
-      </w:r>
-      <w:proofErr w:type="gramEnd"/>
-    </w:p>
-    <w:p>
-      <w:pPr>
-        <w:autoSpaceDE w:val="0"/>
-        <w:autoSpaceDN w:val="0"/>
-        <w:adjustRightInd w:val="0"/>
-        <w:rPr>
-          <w:rFonts w:ascii="AppleSystemUIFont" w:eastAsiaTheme="minorEastAsia" w:hAnsi="AppleSystemUIFont" w:cs="AppleSystemUIFont"/>
-          <w:lang w:val="en-GB"/>
-        </w:rPr>
-      </w:pPr>
-      <w:r>
-        <w:rPr>
-          <w:rFonts w:ascii="AppleSystemUIFont" w:eastAsiaTheme="minorEastAsia" w:hAnsi="AppleSystemUIFont" w:cs="AppleSystemUIFont"/>
-          <w:lang w:val="en-GB"/>
-        </w:rPr>
-        <w:t>Ashton ‘here is how often you’ll find a rare species and how much that will cost you</w:t>
-      </w:r>
-    </w:p>
-    <w:p>
-      <w:pPr>
-        <w:autoSpaceDE w:val="0"/>
-        <w:autoSpaceDN w:val="0"/>
-        <w:adjustRightInd w:val="0"/>
-        <w:rPr>
-          <w:rFonts w:ascii="AppleSystemUIFont" w:eastAsiaTheme="minorEastAsia" w:hAnsi="AppleSystemUIFont" w:cs="AppleSystemUIFont"/>
-          <w:lang w:val="en-GB"/>
-        </w:rPr>
-      </w:pPr>
-      <w:r>
-        <w:rPr>
-          <w:rFonts w:ascii="AppleSystemUIFont" w:eastAsiaTheme="minorEastAsia" w:hAnsi="AppleSystemUIFont" w:cs="AppleSystemUIFont"/>
-          <w:lang w:val="en-GB"/>
-        </w:rPr>
-        <w:t xml:space="preserve">If we can afford </w:t>
-      </w:r>
-      <w:proofErr w:type="gramStart"/>
-      <w:r>
-        <w:rPr>
-          <w:rFonts w:ascii="AppleSystemUIFont" w:eastAsiaTheme="minorEastAsia" w:hAnsi="AppleSystemUIFont" w:cs="AppleSystemUIFont"/>
-          <w:lang w:val="en-GB"/>
-        </w:rPr>
-        <w:t>more</w:t>
-      </w:r>
-      <w:proofErr w:type="gramEnd"/>
-      <w:r>
-        <w:rPr>
-          <w:rFonts w:ascii="AppleSystemUIFont" w:eastAsiaTheme="minorEastAsia" w:hAnsi="AppleSystemUIFont" w:cs="AppleSystemUIFont"/>
-          <w:lang w:val="en-GB"/>
-        </w:rPr>
-        <w:t xml:space="preserve"> we can increase risk and increase chance of species </w:t>
-      </w:r>
-    </w:p>
-    <w:p>
-      <w:pPr>
-        <w:autoSpaceDE w:val="0"/>
-        <w:autoSpaceDN w:val="0"/>
-        <w:adjustRightInd w:val="0"/>
-        <w:rPr>
-          <w:rFonts w:ascii="AppleSystemUIFont" w:eastAsiaTheme="minorEastAsia" w:hAnsi="AppleSystemUIFont" w:cs="AppleSystemUIFont"/>
-          <w:lang w:val="en-GB"/>
-        </w:rPr>
-      </w:pPr>
-    </w:p>
-    <w:p>
-      <w:pPr>
-        <w:autoSpaceDE w:val="0"/>
-        <w:autoSpaceDN w:val="0"/>
-        <w:adjustRightInd w:val="0"/>
-        <w:rPr>
-          <w:rFonts w:ascii="AppleSystemUIFont" w:eastAsiaTheme="minorEastAsia" w:hAnsi="AppleSystemUIFont" w:cs="AppleSystemUIFont"/>
-          <w:lang w:val="en-GB"/>
-        </w:rPr>
-      </w:pPr>
-      <w:r>
-        <w:rPr>
-          <w:rFonts w:ascii="AppleSystemUIFont" w:eastAsiaTheme="minorEastAsia" w:hAnsi="AppleSystemUIFont" w:cs="AppleSystemUIFont"/>
-          <w:lang w:val="en-GB"/>
-        </w:rPr>
-        <w:t>Learning coding with concepts -&gt; here’s how to code</w:t>
-      </w:r>
-    </w:p>
-    <w:p>
-      <w:pPr>
-        <w:autoSpaceDE w:val="0"/>
-        <w:autoSpaceDN w:val="0"/>
-        <w:adjustRightInd w:val="0"/>
-        <w:rPr>
-          <w:rFonts w:ascii="AppleSystemUIFont" w:eastAsiaTheme="minorEastAsia" w:hAnsi="AppleSystemUIFont" w:cs="AppleSystemUIFont"/>
-          <w:lang w:val="en-GB"/>
-        </w:rPr>
-      </w:pPr>
-      <w:r>
-        <w:rPr>
-          <w:rFonts w:ascii="AppleSystemUIFont" w:eastAsiaTheme="minorEastAsia" w:hAnsi="AppleSystemUIFont" w:cs="AppleSystemUIFont"/>
-          <w:lang w:val="en-GB"/>
-        </w:rPr>
-        <w:t xml:space="preserve">Learning concepts with code -&gt; here’s how to </w:t>
-      </w:r>
-    </w:p>
-    <w:p>
-      <w:pPr>
-        <w:autoSpaceDE w:val="0"/>
-        <w:autoSpaceDN w:val="0"/>
-        <w:adjustRightInd w:val="0"/>
-        <w:rPr>
-          <w:rFonts w:ascii="AppleSystemUIFont" w:eastAsiaTheme="minorEastAsia" w:hAnsi="AppleSystemUIFont" w:cs="AppleSystemUIFont"/>
-          <w:lang w:val="en-GB"/>
-        </w:rPr>
-      </w:pPr>
-    </w:p>
-    <w:p>
-      <w:pPr>
-        <w:autoSpaceDE w:val="0"/>
-        <w:autoSpaceDN w:val="0"/>
-        <w:adjustRightInd w:val="0"/>
-        <w:rPr>
-          <w:rFonts w:ascii="AppleSystemUIFont" w:eastAsiaTheme="minorEastAsia" w:hAnsi="AppleSystemUIFont" w:cs="AppleSystemUIFont"/>
-          <w:lang w:val="en-GB"/>
-        </w:rPr>
-      </w:pPr>
-      <w:r>
-        <w:rPr>
-          <w:rFonts w:ascii="AppleSystemUIFont" w:eastAsiaTheme="minorEastAsia" w:hAnsi="AppleSystemUIFont" w:cs="AppleSystemUIFont"/>
-          <w:lang w:val="en-GB"/>
-        </w:rPr>
-        <w:t xml:space="preserve">Where and when </w:t>
-      </w:r>
-    </w:p>
-    <w:p>
-      <w:pPr>
-        <w:pStyle w:val="CommentText"/>
-      </w:pPr>
-      <w:r>
-        <w:rPr>
-          <w:rFonts w:ascii="AppleSystemUIFont" w:hAnsi="AppleSystemUIFont" w:cs="AppleSystemUIFont"/>
-          <w:lang w:val="en-GB"/>
-        </w:rPr>
-        <w:t xml:space="preserve"> course from Ashton (pay?)</w:t>
-      </w:r>
-    </w:p>
-  </w:comment>
 </w:comments>
 </file>
 
 <file path=word/commentsExtended.xml><?xml version="1.0" encoding="utf-8"?>
 <w15:commentsEx xmlns:wpc="http://schemas.microsoft.com/office/word/2010/wordprocessingCanvas" xmlns:cx="http://schemas.microsoft.com/office/drawing/2014/chartex" xmlns:cx1="http://schemas.microsoft.com/office/drawing/2015/9/8/chartex" xmlns:cx2="http://schemas.microsoft.com/office/drawing/2015/10/21/chartex" xmlns:cx3="http://schemas.microsoft.com/office/drawing/2016/5/9/chartex" xmlns:cx4="http://schemas.microsoft.com/office/drawing/2016/5/10/chartex" xmlns:cx5="http://schemas.microsoft.com/office/drawing/2016/5/11/chartex" xmlns:cx6="http://schemas.microsoft.com/office/drawing/2016/5/12/chartex" xmlns:cx7="http://schemas.microsoft.com/office/drawing/2016/5/13/chartex" xmlns:cx8="http://schemas.microsoft.com/office/drawing/2016/5/14/chartex" xmlns:mc="http://schemas.openxmlformats.org/markup-compatibility/2006" xmlns:aink="http://schemas.microsoft.com/office/drawing/2016/ink" xmlns:am3d="http://schemas.microsoft.com/office/drawing/2017/model3d" xmlns:o="urn:schemas-microsoft-com:office:office" xmlns:r="http://schemas.openxmlformats.org/officeDocument/2006/relationships" xmlns:m="http://schemas.openxmlformats.org/officeDocument/2006/math" xmlns:v="urn:schemas-microsoft-com:vml" xmlns:wp14="http://schemas.microsoft.com/office/word/2010/wordprocessingDrawing" xmlns:wp="http://schemas.openxmlformats.org/drawingml/2006/wordprocessingDrawing" xmlns:w10="urn:schemas-microsoft-com:office:word" xmlns:w="http://schemas.openxmlformats.org/wordprocessingml/2006/main" xmlns:w14="http://schemas.microsoft.com/office/word/2010/wordml" xmlns:w15="http://schemas.microsoft.com/office/word/2012/wordml" xmlns:w16cex="http://schemas.microsoft.com/office/word/2018/wordml/cex" xmlns:w16cid="http://schemas.microsoft.com/office/word/2016/wordml/cid" xmlns:w16="http://schemas.microsoft.com/office/word/2018/wordml" xmlns:w16se="http://schemas.microsoft.com/office/word/2015/wordml/symex" xmlns:wpg="http://schemas.microsoft.com/office/word/2010/wordprocessingGroup" xmlns:wpi="http://schemas.microsoft.com/office/word/2010/wordprocessingInk" xmlns:wne="http://schemas.microsoft.com/office/word/2006/wordml" xmlns:wps="http://schemas.microsoft.com/office/word/2010/wordprocessingShape" mc:Ignorable="w14 w15 w16se w16cid w16 w16cex wp14">
   <w15:commentEx w15:paraId="5BE536E1" w15:done="0"/>
-  <w15:commentEx w15:paraId="7BF9FF6C" w15:done="0"/>
 </w15:commentsEx>
 </file>
 
 <file path=word/commentsExtensible.xml><?xml version="1.0" encoding="utf-8"?>
 <w16cex:commentsExtensible xmlns:wpc="http://schemas.microsoft.com/office/word/2010/wordprocessingCanvas" xmlns:cx="http://schemas.microsoft.com/office/drawing/2014/chartex" xmlns:cx1="http://schemas.microsoft.com/office/drawing/2015/9/8/chartex" xmlns:cx2="http://schemas.microsoft.com/office/drawing/2015/10/21/chartex" xmlns:cx3="http://schemas.microsoft.com/office/drawing/2016/5/9/chartex" xmlns:cx4="http://schemas.microsoft.com/office/drawing/2016/5/10/chartex" xmlns:cx5="http://schemas.microsoft.com/office/drawing/2016/5/11/chartex" xmlns:cx6="http://schemas.microsoft.com/office/drawing/2016/5/12/chartex" xmlns:cx7="http://schemas.microsoft.com/office/drawing/2016/5/13/chartex" xmlns:cx8="http://schemas.microsoft.com/office/drawing/2016/5/14/chartex" xmlns:mc="http://schemas.openxmlformats.org/markup-compatibility/2006" xmlns:aink="http://schemas.microsoft.com/office/drawing/2016/ink" xmlns:am3d="http://schemas.microsoft.com/office/drawing/2017/model3d" xmlns:o="urn:schemas-microsoft-com:office:office" xmlns:r="http://schemas.openxmlformats.org/officeDocument/2006/relationships" xmlns:m="http://schemas.openxmlformats.org/officeDocument/2006/math" xmlns:v="urn:schemas-microsoft-com:vml" xmlns:wp14="http://schemas.microsoft.com/office/word/2010/wordprocessingDrawing" xmlns:wp="http://schemas.openxmlformats.org/drawingml/2006/wordprocessingDrawing" xmlns:w10="urn:schemas-microsoft-com:office:word" xmlns:w="http://schemas.openxmlformats.org/wordprocessingml/2006/main" xmlns:w14="http://schemas.microsoft.com/office/word/2010/wordml" xmlns:w15="http://schemas.microsoft.com/office/word/2012/wordml" xmlns:w16cex="http://schemas.microsoft.com/office/word/2018/wordml/cex" xmlns:w16cid="http://schemas.microsoft.com/office/word/2016/wordml/cid" xmlns:w16="http://schemas.microsoft.com/office/word/2018/wordml" xmlns:w16se="http://schemas.microsoft.com/office/word/2015/wordml/symex" xmlns:wpg="http://schemas.microsoft.com/office/word/2010/wordprocessingGroup" xmlns:wpi="http://schemas.microsoft.com/office/word/2010/wordprocessingInk" xmlns:wne="http://schemas.microsoft.com/office/word/2006/wordml" xmlns:wps="http://schemas.microsoft.com/office/word/2010/wordprocessingShape" mc:Ignorable="w14 w15 w16se w16cid w16 w16cex wp14">
   <w16cex:commentExtensible w16cex:durableId="22F0BCB2" w16cex:dateUtc="2020-08-26T08:49:00Z"/>
-  <w16cex:commentExtensible w16cex:durableId="22E66F31" w16cex:dateUtc="2020-08-18T13:16:00Z"/>
 </w16cex:commentsExtensible>
 </file>
 
 <file path=word/commentsIds.xml><?xml version="1.0" encoding="utf-8"?>
 <w16cid:commentsIds xmlns:wpc="http://schemas.microsoft.com/office/word/2010/wordprocessingCanvas" xmlns:cx="http://schemas.microsoft.com/office/drawing/2014/chartex" xmlns:cx1="http://schemas.microsoft.com/office/drawing/2015/9/8/chartex" xmlns:cx2="http://schemas.microsoft.com/office/drawing/2015/10/21/chartex" xmlns:cx3="http://schemas.microsoft.com/office/drawing/2016/5/9/chartex" xmlns:cx4="http://schemas.microsoft.com/office/drawing/2016/5/10/chartex" xmlns:cx5="http://schemas.microsoft.com/office/drawing/2016/5/11/chartex" xmlns:cx6="http://schemas.microsoft.com/office/drawing/2016/5/12/chartex" xmlns:cx7="http://schemas.microsoft.com/office/drawing/2016/5/13/chartex" xmlns:cx8="http://schemas.microsoft.com/office/drawing/2016/5/14/chartex" xmlns:mc="http://schemas.openxmlformats.org/markup-compatibility/2006" xmlns:aink="http://schemas.microsoft.com/office/drawing/2016/ink" xmlns:am3d="http://schemas.microsoft.com/office/drawing/2017/model3d" xmlns:o="urn:schemas-microsoft-com:office:office" xmlns:r="http://schemas.openxmlformats.org/officeDocument/2006/relationships" xmlns:m="http://schemas.openxmlformats.org/officeDocument/2006/math" xmlns:v="urn:schemas-microsoft-com:vml" xmlns:wp14="http://schemas.microsoft.com/office/word/2010/wordprocessingDrawing" xmlns:wp="http://schemas.openxmlformats.org/drawingml/2006/wordprocessingDrawing" xmlns:w10="urn:schemas-microsoft-com:office:word" xmlns:w="http://schemas.openxmlformats.org/wordprocessingml/2006/main" xmlns:w14="http://schemas.microsoft.com/office/word/2010/wordml" xmlns:w15="http://schemas.microsoft.com/office/word/2012/wordml" xmlns:w16cex="http://schemas.microsoft.com/office/word/2018/wordml/cex" xmlns:w16cid="http://schemas.microsoft.com/office/word/2016/wordml/cid" xmlns:w16="http://schemas.microsoft.com/office/word/2018/wordml" xmlns:w16se="http://schemas.microsoft.com/office/word/2015/wordml/symex" xmlns:wpg="http://schemas.microsoft.com/office/word/2010/wordprocessingGroup" xmlns:wpi="http://schemas.microsoft.com/office/word/2010/wordprocessingInk" xmlns:wne="http://schemas.microsoft.com/office/word/2006/wordml" xmlns:wps="http://schemas.microsoft.com/office/word/2010/wordprocessingShape" mc:Ignorable="w14 w15 w16se w16cid w16 w16cex wp14">
   <w16cid:commentId w16cid:paraId="5BE536E1" w16cid:durableId="22F0BCB2"/>
-  <w16cid:commentId w16cid:paraId="7BF9FF6C" w16cid:durableId="22E66F31"/>
 </w16cid:commentsIds>
 </file>
 
@@ -4172,9 +2976,6 @@
 <w15:people xmlns:wpc="http://schemas.microsoft.com/office/word/2010/wordprocessingCanvas" xmlns:cx="http://schemas.microsoft.com/office/drawing/2014/chartex" xmlns:cx1="http://schemas.microsoft.com/office/drawing/2015/9/8/chartex" xmlns:cx2="http://schemas.microsoft.com/office/drawing/2015/10/21/chartex" xmlns:cx3="http://schemas.microsoft.com/office/drawing/2016/5/9/chartex" xmlns:cx4="http://schemas.microsoft.com/office/drawing/2016/5/10/chartex" xmlns:cx5="http://schemas.microsoft.com/office/drawing/2016/5/11/chartex" xmlns:cx6="http://schemas.microsoft.com/office/drawing/2016/5/12/chartex" xmlns:cx7="http://schemas.microsoft.com/office/drawing/2016/5/13/chartex" xmlns:cx8="http://schemas.microsoft.com/office/drawing/2016/5/14/chartex" xmlns:mc="http://schemas.openxmlformats.org/markup-compatibility/2006" xmlns:aink="http://schemas.microsoft.com/office/drawing/2016/ink" xmlns:am3d="http://schemas.microsoft.com/office/drawing/2017/model3d" xmlns:o="urn:schemas-microsoft-com:office:office" xmlns:r="http://schemas.openxmlformats.org/officeDocument/2006/relationships" xmlns:m="http://schemas.openxmlformats.org/officeDocument/2006/math" xmlns:v="urn:schemas-microsoft-com:vml" xmlns:wp14="http://schemas.microsoft.com/office/word/2010/wordprocessingDrawing" xmlns:wp="http://schemas.openxmlformats.org/drawingml/2006/wordprocessingDrawing" xmlns:w10="urn:schemas-microsoft-com:office:word" xmlns:w="http://schemas.openxmlformats.org/wordprocessingml/2006/main" xmlns:w14="http://schemas.microsoft.com/office/word/2010/wordml" xmlns:w15="http://schemas.microsoft.com/office/word/2012/wordml" xmlns:w16cex="http://schemas.microsoft.com/office/word/2018/wordml/cex" xmlns:w16cid="http://schemas.microsoft.com/office/word/2016/wordml/cid" xmlns:w16="http://schemas.microsoft.com/office/word/2018/wordml" xmlns:w16se="http://schemas.microsoft.com/office/word/2015/wordml/symex" xmlns:wpg="http://schemas.microsoft.com/office/word/2010/wordprocessingGroup" xmlns:wpi="http://schemas.microsoft.com/office/word/2010/wordprocessingInk" xmlns:wne="http://schemas.microsoft.com/office/word/2006/wordml" xmlns:wps="http://schemas.microsoft.com/office/word/2010/wordprocessingShape" mc:Ignorable="w14 w15 w16se w16cid w16 w16cex wp14">
   <w15:person w15:author="Cory Whitney">
     <w15:presenceInfo w15:providerId="None" w15:userId="Cory Whitney"/>
-  </w15:person>
-  <w15:person w15:author="Microsoft Office User">
-    <w15:presenceInfo w15:providerId="None" w15:userId="Microsoft Office User"/>
   </w15:person>
 </w15:people>
 </file>

</xml_diff>